<commit_message>
I have set up the retrieber functionality by making sure that embedding is set uo correctly-configure the correct semantic searching from the corpus.Coverted the tect intio vectors in the vector store file-- this included making sure that the semilarty is mesured using cosine silarity and the cortpus disctance is also claculated for better retrival.
</commit_message>
<xml_diff>
--- a/Pre.docx
+++ b/Pre.docx
@@ -160,6 +160,7 @@
         <w:rPr>
           <w:b/>
           <w:bCs/>
+          <w:noProof/>
         </w:rPr>
         <w:drawing>
           <wp:inline distT="0" distB="0" distL="0" distR="0" wp14:anchorId="7752C37D" wp14:editId="282137E1">
@@ -1351,6 +1352,128 @@
       </w:r>
     </w:p>
     <w:p/>
+    <w:p/>
+    <w:p/>
+    <w:p/>
+    <w:p/>
+    <w:p>
+      <w:pPr>
+        <w:ind w:firstLine="720"/>
+      </w:pPr>
+    </w:p>
+    <w:p>
+      <w:pPr>
+        <w:ind w:firstLine="720"/>
+      </w:pPr>
+      <w:r>
+        <w:t>Model tha us used for embedding--  Google gemini model</w:t>
+      </w:r>
+    </w:p>
+    <w:p>
+      <w:pPr>
+        <w:ind w:firstLine="720"/>
+        <w:rPr>
+          <w:lang w:val="en-US"/>
+        </w:rPr>
+      </w:pPr>
+      <w:r>
+        <w:rPr>
+          <w:b/>
+          <w:bCs/>
+          <w:lang w:val="en-US"/>
+        </w:rPr>
+        <w:t>models/text-embedding-004</w:t>
+      </w:r>
+    </w:p>
+    <w:p>
+      <w:pPr>
+        <w:numPr>
+          <w:ilvl w:val="0"/>
+          <w:numId w:val="6"/>
+        </w:numPr>
+        <w:rPr>
+          <w:lang w:val="en-US"/>
+        </w:rPr>
+      </w:pPr>
+      <w:r>
+        <w:rPr>
+          <w:lang w:val="en-US"/>
+        </w:rPr>
+        <w:t>Google Gemini embedding model</w:t>
+      </w:r>
+    </w:p>
+    <w:p>
+      <w:pPr>
+        <w:numPr>
+          <w:ilvl w:val="0"/>
+          <w:numId w:val="6"/>
+        </w:numPr>
+        <w:rPr>
+          <w:lang w:val="en-US"/>
+        </w:rPr>
+      </w:pPr>
+      <w:r>
+        <w:rPr>
+          <w:lang w:val="en-US"/>
+        </w:rPr>
+        <w:t xml:space="preserve">Produces </w:t>
+      </w:r>
+      <w:r>
+        <w:rPr>
+          <w:b/>
+          <w:bCs/>
+          <w:lang w:val="en-US"/>
+        </w:rPr>
+        <w:t>768-dimensional vectors</w:t>
+      </w:r>
+    </w:p>
+    <w:p>
+      <w:pPr>
+        <w:numPr>
+          <w:ilvl w:val="0"/>
+          <w:numId w:val="6"/>
+        </w:numPr>
+        <w:rPr>
+          <w:lang w:val="en-US"/>
+        </w:rPr>
+      </w:pPr>
+      <w:r>
+        <w:rPr>
+          <w:lang w:val="en-US"/>
+        </w:rPr>
+        <w:t xml:space="preserve">Optimized for </w:t>
+      </w:r>
+      <w:r>
+        <w:rPr>
+          <w:b/>
+          <w:bCs/>
+          <w:lang w:val="en-US"/>
+        </w:rPr>
+        <w:t>semantic search, RAG, clustering, similarity</w:t>
+      </w:r>
+    </w:p>
+    <w:p>
+      <w:pPr>
+        <w:numPr>
+          <w:ilvl w:val="0"/>
+          <w:numId w:val="6"/>
+        </w:numPr>
+        <w:rPr>
+          <w:lang w:val="en-US"/>
+        </w:rPr>
+      </w:pPr>
+      <w:r>
+        <w:rPr>
+          <w:lang w:val="en-US"/>
+        </w:rPr>
+        <w:t>Correctly matches your get_embedding_dimension() method</w:t>
+      </w:r>
+    </w:p>
+    <w:p>
+      <w:pPr>
+        <w:ind w:firstLine="720"/>
+      </w:pPr>
+    </w:p>
     <w:sectPr>
       <w:pgSz w:w="11906" w:h="16838"/>
       <w:pgMar w:top="1440" w:right="1440" w:bottom="1440" w:left="1440" w:header="708" w:footer="708" w:gutter="0"/>
@@ -1775,6 +1898,155 @@
     </w:lvl>
   </w:abstractNum>
   <w:abstractNum w:abstractNumId="3" w15:restartNumberingAfterBreak="0">
+    <w:nsid w:val="6CA664C8"/>
+    <w:multiLevelType w:val="multilevel"/>
+    <w:tmpl w:val="26F4B4E2"/>
+    <w:lvl w:ilvl="0">
+      <w:start w:val="1"/>
+      <w:numFmt w:val="bullet"/>
+      <w:lvlText w:val=""/>
+      <w:lvlJc w:val="left"/>
+      <w:pPr>
+        <w:tabs>
+          <w:tab w:val="num" w:pos="720"/>
+        </w:tabs>
+        <w:ind w:left="720" w:hanging="360"/>
+      </w:pPr>
+      <w:rPr>
+        <w:rFonts w:ascii="Symbol" w:hAnsi="Symbol" w:hint="default"/>
+        <w:sz w:val="20"/>
+      </w:rPr>
+    </w:lvl>
+    <w:lvl w:ilvl="1" w:tentative="1">
+      <w:start w:val="1"/>
+      <w:numFmt w:val="bullet"/>
+      <w:lvlText w:val="o"/>
+      <w:lvlJc w:val="left"/>
+      <w:pPr>
+        <w:tabs>
+          <w:tab w:val="num" w:pos="1440"/>
+        </w:tabs>
+        <w:ind w:left="1440" w:hanging="360"/>
+      </w:pPr>
+      <w:rPr>
+        <w:rFonts w:ascii="Courier New" w:hAnsi="Courier New" w:hint="default"/>
+        <w:sz w:val="20"/>
+      </w:rPr>
+    </w:lvl>
+    <w:lvl w:ilvl="2" w:tentative="1">
+      <w:start w:val="1"/>
+      <w:numFmt w:val="bullet"/>
+      <w:lvlText w:val=""/>
+      <w:lvlJc w:val="left"/>
+      <w:pPr>
+        <w:tabs>
+          <w:tab w:val="num" w:pos="2160"/>
+        </w:tabs>
+        <w:ind w:left="2160" w:hanging="360"/>
+      </w:pPr>
+      <w:rPr>
+        <w:rFonts w:ascii="Wingdings" w:hAnsi="Wingdings" w:hint="default"/>
+        <w:sz w:val="20"/>
+      </w:rPr>
+    </w:lvl>
+    <w:lvl w:ilvl="3" w:tentative="1">
+      <w:start w:val="1"/>
+      <w:numFmt w:val="bullet"/>
+      <w:lvlText w:val=""/>
+      <w:lvlJc w:val="left"/>
+      <w:pPr>
+        <w:tabs>
+          <w:tab w:val="num" w:pos="2880"/>
+        </w:tabs>
+        <w:ind w:left="2880" w:hanging="360"/>
+      </w:pPr>
+      <w:rPr>
+        <w:rFonts w:ascii="Wingdings" w:hAnsi="Wingdings" w:hint="default"/>
+        <w:sz w:val="20"/>
+      </w:rPr>
+    </w:lvl>
+    <w:lvl w:ilvl="4" w:tentative="1">
+      <w:start w:val="1"/>
+      <w:numFmt w:val="bullet"/>
+      <w:lvlText w:val=""/>
+      <w:lvlJc w:val="left"/>
+      <w:pPr>
+        <w:tabs>
+          <w:tab w:val="num" w:pos="3600"/>
+        </w:tabs>
+        <w:ind w:left="3600" w:hanging="360"/>
+      </w:pPr>
+      <w:rPr>
+        <w:rFonts w:ascii="Wingdings" w:hAnsi="Wingdings" w:hint="default"/>
+        <w:sz w:val="20"/>
+      </w:rPr>
+    </w:lvl>
+    <w:lvl w:ilvl="5" w:tentative="1">
+      <w:start w:val="1"/>
+      <w:numFmt w:val="bullet"/>
+      <w:lvlText w:val=""/>
+      <w:lvlJc w:val="left"/>
+      <w:pPr>
+        <w:tabs>
+          <w:tab w:val="num" w:pos="4320"/>
+        </w:tabs>
+        <w:ind w:left="4320" w:hanging="360"/>
+      </w:pPr>
+      <w:rPr>
+        <w:rFonts w:ascii="Wingdings" w:hAnsi="Wingdings" w:hint="default"/>
+        <w:sz w:val="20"/>
+      </w:rPr>
+    </w:lvl>
+    <w:lvl w:ilvl="6" w:tentative="1">
+      <w:start w:val="1"/>
+      <w:numFmt w:val="bullet"/>
+      <w:lvlText w:val=""/>
+      <w:lvlJc w:val="left"/>
+      <w:pPr>
+        <w:tabs>
+          <w:tab w:val="num" w:pos="5040"/>
+        </w:tabs>
+        <w:ind w:left="5040" w:hanging="360"/>
+      </w:pPr>
+      <w:rPr>
+        <w:rFonts w:ascii="Wingdings" w:hAnsi="Wingdings" w:hint="default"/>
+        <w:sz w:val="20"/>
+      </w:rPr>
+    </w:lvl>
+    <w:lvl w:ilvl="7" w:tentative="1">
+      <w:start w:val="1"/>
+      <w:numFmt w:val="bullet"/>
+      <w:lvlText w:val=""/>
+      <w:lvlJc w:val="left"/>
+      <w:pPr>
+        <w:tabs>
+          <w:tab w:val="num" w:pos="5760"/>
+        </w:tabs>
+        <w:ind w:left="5760" w:hanging="360"/>
+      </w:pPr>
+      <w:rPr>
+        <w:rFonts w:ascii="Wingdings" w:hAnsi="Wingdings" w:hint="default"/>
+        <w:sz w:val="20"/>
+      </w:rPr>
+    </w:lvl>
+    <w:lvl w:ilvl="8" w:tentative="1">
+      <w:start w:val="1"/>
+      <w:numFmt w:val="bullet"/>
+      <w:lvlText w:val=""/>
+      <w:lvlJc w:val="left"/>
+      <w:pPr>
+        <w:tabs>
+          <w:tab w:val="num" w:pos="6480"/>
+        </w:tabs>
+        <w:ind w:left="6480" w:hanging="360"/>
+      </w:pPr>
+      <w:rPr>
+        <w:rFonts w:ascii="Wingdings" w:hAnsi="Wingdings" w:hint="default"/>
+        <w:sz w:val="20"/>
+      </w:rPr>
+    </w:lvl>
+  </w:abstractNum>
+  <w:abstractNum w:abstractNumId="4" w15:restartNumberingAfterBreak="0">
     <w:nsid w:val="6F7D6F80"/>
     <w:multiLevelType w:val="multilevel"/>
     <w:tmpl w:val="B6A8F95E"/>
@@ -1923,7 +2195,7 @@
       </w:rPr>
     </w:lvl>
   </w:abstractNum>
-  <w:abstractNum w:abstractNumId="4" w15:restartNumberingAfterBreak="0">
+  <w:abstractNum w:abstractNumId="5" w15:restartNumberingAfterBreak="0">
     <w:nsid w:val="78B921F2"/>
     <w:multiLevelType w:val="multilevel"/>
     <w:tmpl w:val="F8961B5E"/>
@@ -2046,9 +2318,12 @@
     <w:abstractNumId w:val="2"/>
   </w:num>
   <w:num w:numId="4" w16cid:durableId="816460910">
+    <w:abstractNumId w:val="5"/>
+  </w:num>
+  <w:num w:numId="5" w16cid:durableId="398790975">
     <w:abstractNumId w:val="4"/>
   </w:num>
-  <w:num w:numId="5" w16cid:durableId="398790975">
+  <w:num w:numId="6" w16cid:durableId="2045860875">
     <w:abstractNumId w:val="3"/>
   </w:num>
 </w:numbering>

</xml_diff>